<commit_message>
Aggiornamento diagramma delle classi
Signed-off-by: Marco <ma.mezzetti@gmail.com>
</commit_message>
<xml_diff>
--- a/MyBookingApp_Gregorio_Mezzetti.docx
+++ b/MyBookingApp_Gregorio_Mezzetti.docx
@@ -8,7 +8,7 @@
           <w:docPartGallery w:val="Table of Contents"/>
           <w:docPartUnique w:val="true"/>
         </w:docPartObj>
-        <w:id w:val="765168800"/>
+        <w:id w:val="735121577"/>
       </w:sdtPr>
       <w:sdtContent>
         <w:p>
@@ -47,13 +47,6 @@
             <w:r>
               <w:rPr>
                 <w:webHidden/>
-                <w:rStyle w:val="IndexLink"/>
-              </w:rPr>
-              <w:t>Sommario</w:t>
-            </w:r>
-            <w:r>
-              <w:rPr>
-                <w:webHidden/>
               </w:rPr>
               <w:fldChar w:fldCharType="begin"/>
             </w:r>
@@ -71,9 +64,11 @@
             </w:r>
             <w:r>
               <w:rPr>
+                <w:webHidden/>
                 <w:rStyle w:val="IndexLink"/>
                 <w:vanish w:val="false"/>
               </w:rPr>
+              <w:t>Sommario</w:t>
               <w:tab/>
               <w:t>1</w:t>
             </w:r>
@@ -102,6 +97,7 @@
                 <w:rStyle w:val="IndexLink"/>
                 <w:rFonts w:ascii="Times New Roman" w:hAnsi="Times New Roman"/>
                 <w:b/>
+                <w:vanish w:val="false"/>
               </w:rPr>
               <w:t>INTRODUZIONE</w:t>
             </w:r>
@@ -156,6 +152,7 @@
                 <w:webHidden/>
                 <w:rStyle w:val="IndexLink"/>
                 <w:rFonts w:ascii="Times New Roman" w:hAnsi="Times New Roman"/>
+                <w:vanish w:val="false"/>
               </w:rPr>
               <w:t>1.1</w:t>
             </w:r>
@@ -224,6 +221,7 @@
                 <w:webHidden/>
                 <w:rStyle w:val="IndexLink"/>
                 <w:rFonts w:ascii="Times New Roman" w:hAnsi="Times New Roman"/>
+                <w:vanish w:val="false"/>
               </w:rPr>
               <w:t>1.2</w:t>
             </w:r>
@@ -292,6 +290,7 @@
                 <w:rStyle w:val="IndexLink"/>
                 <w:rFonts w:ascii="Times New Roman" w:hAnsi="Times New Roman"/>
                 <w:b/>
+                <w:vanish w:val="false"/>
               </w:rPr>
               <w:t>FUNZIONE RICERCA E PRENOTAZIONE</w:t>
             </w:r>
@@ -346,6 +345,7 @@
                 <w:webHidden/>
                 <w:rStyle w:val="IndexLink"/>
                 <w:rFonts w:ascii="Times New Roman" w:hAnsi="Times New Roman"/>
+                <w:vanish w:val="false"/>
               </w:rPr>
               <w:t>2.1</w:t>
             </w:r>
@@ -413,6 +413,7 @@
                 <w:webHidden/>
                 <w:rStyle w:val="IndexLink"/>
                 <w:rFonts w:ascii="Times New Roman" w:hAnsi="Times New Roman"/>
+                <w:vanish w:val="false"/>
               </w:rPr>
               <w:t>2.2.1 IMPLEMENTAZIONE</w:t>
             </w:r>
@@ -466,6 +467,7 @@
                 <w:webHidden/>
                 <w:rStyle w:val="IndexLink"/>
                 <w:rFonts w:ascii="Times New Roman" w:hAnsi="Times New Roman"/>
+                <w:vanish w:val="false"/>
               </w:rPr>
               <w:t>2.2 FUNZIONE PRENOTAZIONE</w:t>
             </w:r>
@@ -519,6 +521,7 @@
                 <w:webHidden/>
                 <w:rStyle w:val="IndexLink"/>
                 <w:rFonts w:ascii="Times New Roman" w:hAnsi="Times New Roman"/>
+                <w:vanish w:val="false"/>
               </w:rPr>
               <w:t>2.2.1 IMPLEMENTAZIONE</w:t>
             </w:r>
@@ -573,6 +576,7 @@
                 <w:rStyle w:val="IndexLink"/>
                 <w:rFonts w:ascii="Times New Roman" w:hAnsi="Times New Roman"/>
                 <w:b/>
+                <w:vanish w:val="false"/>
               </w:rPr>
               <w:t>FUNZIONE DI LOGIN</w:t>
             </w:r>
@@ -626,6 +630,7 @@
                 <w:webHidden/>
                 <w:rStyle w:val="IndexLink"/>
                 <w:rFonts w:ascii="Times New Roman" w:hAnsi="Times New Roman"/>
+                <w:vanish w:val="false"/>
               </w:rPr>
               <w:t>3.1 PROCEDURA DI LOGIN</w:t>
             </w:r>
@@ -679,6 +684,7 @@
                 <w:webHidden/>
                 <w:rStyle w:val="IndexLink"/>
                 <w:rFonts w:ascii="Times New Roman" w:hAnsi="Times New Roman"/>
+                <w:vanish w:val="false"/>
               </w:rPr>
               <w:t>3.2 IMPLEMENTAZIONE</w:t>
             </w:r>
@@ -733,6 +739,7 @@
                 <w:rStyle w:val="IndexLink"/>
                 <w:rFonts w:ascii="Times New Roman" w:hAnsi="Times New Roman"/>
                 <w:b/>
+                <w:vanish w:val="false"/>
               </w:rPr>
               <w:t>FUNZIONE DI REGISTRAZIONE UTENTE</w:t>
             </w:r>
@@ -786,6 +793,7 @@
                 <w:webHidden/>
                 <w:rStyle w:val="IndexLink"/>
                 <w:rFonts w:ascii="Times New Roman" w:hAnsi="Times New Roman"/>
+                <w:vanish w:val="false"/>
               </w:rPr>
               <w:t>4.1 PROCEDURA DI REGISTRAZIONE</w:t>
             </w:r>
@@ -839,6 +847,7 @@
                 <w:webHidden/>
                 <w:rStyle w:val="IndexLink"/>
                 <w:rFonts w:ascii="Times New Roman" w:hAnsi="Times New Roman"/>
+                <w:vanish w:val="false"/>
               </w:rPr>
               <w:t>4.2 SCELTE IMPLEMENTATIVE</w:t>
             </w:r>
@@ -892,6 +901,7 @@
                 <w:webHidden/>
                 <w:rStyle w:val="IndexLink"/>
                 <w:rFonts w:ascii="Times New Roman" w:hAnsi="Times New Roman"/>
+                <w:vanish w:val="false"/>
               </w:rPr>
               <w:t>4.3 IMPLEMENTAZIONE</w:t>
             </w:r>
@@ -946,6 +956,7 @@
                 <w:rStyle w:val="IndexLink"/>
                 <w:rFonts w:ascii="Times New Roman" w:hAnsi="Times New Roman"/>
                 <w:b/>
+                <w:vanish w:val="false"/>
               </w:rPr>
               <w:t>FUNZIONE CREAZIONE HOTEL/CAMERA</w:t>
             </w:r>
@@ -999,6 +1010,7 @@
                 <w:webHidden/>
                 <w:rStyle w:val="IndexLink"/>
                 <w:rFonts w:ascii="Times New Roman" w:hAnsi="Times New Roman"/>
+                <w:vanish w:val="false"/>
               </w:rPr>
               <w:t>5.1 FUNZIONE CREAZIONE HOTEL/CAMERA</w:t>
             </w:r>
@@ -1052,6 +1064,7 @@
                 <w:webHidden/>
                 <w:rStyle w:val="IndexLink"/>
                 <w:rFonts w:ascii="Times New Roman" w:hAnsi="Times New Roman"/>
+                <w:vanish w:val="false"/>
               </w:rPr>
               <w:t>5.2 IMPLEMENTAZIONI</w:t>
             </w:r>
@@ -1106,6 +1119,7 @@
                 <w:rStyle w:val="IndexLink"/>
                 <w:rFonts w:ascii="Times New Roman" w:hAnsi="Times New Roman"/>
                 <w:b/>
+                <w:vanish w:val="false"/>
               </w:rPr>
               <w:t>PROCESSO GESTIONE PROFILO UTENTE</w:t>
             </w:r>
@@ -1159,6 +1173,7 @@
                 <w:webHidden/>
                 <w:rStyle w:val="IndexLink"/>
                 <w:rFonts w:ascii="Times New Roman" w:hAnsi="Times New Roman"/>
+                <w:vanish w:val="false"/>
               </w:rPr>
               <w:t>6.1 FUNZIONE GESTIONE PROFILO UTENTE</w:t>
             </w:r>
@@ -1213,6 +1228,7 @@
                 <w:rStyle w:val="IndexLink"/>
                 <w:rFonts w:ascii="Times New Roman" w:hAnsi="Times New Roman"/>
                 <w:b/>
+                <w:vanish w:val="false"/>
               </w:rPr>
               <w:t>CONTROLLI JAVASCRIPT</w:t>
             </w:r>
@@ -1267,6 +1283,7 @@
                 <w:rStyle w:val="IndexLink"/>
                 <w:rFonts w:ascii="Times New Roman" w:hAnsi="Times New Roman"/>
                 <w:b/>
+                <w:vanish w:val="false"/>
               </w:rPr>
               <w:t>VOTAZIONE</w:t>
             </w:r>
@@ -1895,8 +1912,8 @@
       </w:pPr>
       <w:bookmarkStart w:id="5" w:name="_Toc508622023"/>
       <w:bookmarkStart w:id="6" w:name="_Toc508197587"/>
+      <w:bookmarkEnd w:id="5"/>
       <w:bookmarkEnd w:id="6"/>
-      <w:bookmarkEnd w:id="5"/>
       <w:r>
         <w:rPr>
           <w:rFonts w:cs="Times New Roman" w:ascii="Times New Roman" w:hAnsi="Times New Roman"/>
@@ -1934,7 +1951,7 @@
       <w:r>
         <w:rPr/>
         <w:drawing>
-          <wp:inline distT="0" distB="5080" distL="0" distR="635">
+          <wp:inline distT="0" distB="0" distL="0" distR="0">
             <wp:extent cx="6114415" cy="2623820"/>
             <wp:effectExtent l="0" t="0" r="0" b="0"/>
             <wp:docPr id="1" name="Immagine 15" descr=""/>
@@ -2248,7 +2265,7 @@
       <w:r>
         <w:rPr/>
         <w:drawing>
-          <wp:inline distT="0" distB="7620" distL="0" distR="635">
+          <wp:inline distT="0" distB="0" distL="0" distR="0">
             <wp:extent cx="6114415" cy="201930"/>
             <wp:effectExtent l="0" t="0" r="0" b="0"/>
             <wp:docPr id="2" name="Immagine 2" descr=""/>
@@ -2326,7 +2343,7 @@
       <w:r>
         <w:rPr/>
         <w:drawing>
-          <wp:inline distT="0" distB="0" distL="0" distR="7620">
+          <wp:inline distT="0" distB="0" distL="0" distR="0">
             <wp:extent cx="1783080" cy="2345690"/>
             <wp:effectExtent l="0" t="0" r="0" b="0"/>
             <wp:docPr id="3" name="Immagine 3" descr=""/>
@@ -2403,7 +2420,7 @@
       <w:r>
         <w:rPr/>
         <w:drawing>
-          <wp:inline distT="0" distB="6350" distL="0" distR="1905">
+          <wp:inline distT="0" distB="0" distL="0" distR="0">
             <wp:extent cx="2512695" cy="2851150"/>
             <wp:effectExtent l="0" t="0" r="0" b="0"/>
             <wp:docPr id="4" name="Immagine 4" descr=""/>
@@ -2461,8 +2478,6 @@
           <w:szCs w:val="32"/>
         </w:rPr>
       </w:pPr>
-      <w:bookmarkStart w:id="11" w:name="_Toc508622026"/>
-      <w:bookmarkStart w:id="12" w:name="_Toc508622026"/>
       <w:r>
         <w:rPr>
           <w:rFonts w:cs="Times New Roman" w:ascii="Times New Roman" w:hAnsi="Times New Roman"/>
@@ -2543,8 +2558,8 @@
           <w:szCs w:val="32"/>
         </w:rPr>
       </w:pPr>
-      <w:bookmarkStart w:id="13" w:name="_Toc508622026"/>
-      <w:bookmarkEnd w:id="13"/>
+      <w:bookmarkStart w:id="11" w:name="_Toc508622026"/>
+      <w:bookmarkEnd w:id="11"/>
       <w:r>
         <w:rPr>
           <w:rFonts w:cs="Times New Roman" w:ascii="Times New Roman" w:hAnsi="Times New Roman"/>
@@ -2741,7 +2756,7 @@
       <w:r>
         <w:rPr/>
         <w:drawing>
-          <wp:inline distT="0" distB="6350" distL="0" distR="8255">
+          <wp:inline distT="0" distB="0" distL="0" distR="0">
             <wp:extent cx="6125845" cy="527050"/>
             <wp:effectExtent l="0" t="0" r="0" b="0"/>
             <wp:docPr id="5" name="Immagine 5" descr=""/>
@@ -2803,8 +2818,8 @@
           <w:szCs w:val="40"/>
         </w:rPr>
       </w:pPr>
-      <w:bookmarkStart w:id="14" w:name="_Toc508622027"/>
-      <w:bookmarkEnd w:id="14"/>
+      <w:bookmarkStart w:id="12" w:name="_Toc508622027"/>
+      <w:bookmarkEnd w:id="12"/>
       <w:r>
         <w:rPr>
           <w:rFonts w:cs="Times New Roman" w:ascii="Times New Roman" w:hAnsi="Times New Roman"/>
@@ -2982,8 +2997,8 @@
           <w:szCs w:val="32"/>
         </w:rPr>
       </w:pPr>
-      <w:bookmarkStart w:id="15" w:name="_Toc508622028"/>
-      <w:bookmarkEnd w:id="15"/>
+      <w:bookmarkStart w:id="13" w:name="_Toc508622028"/>
+      <w:bookmarkEnd w:id="13"/>
       <w:r>
         <w:rPr>
           <w:rFonts w:cs="Times New Roman" w:ascii="Times New Roman" w:hAnsi="Times New Roman"/>
@@ -3118,8 +3133,8 @@
           <w:szCs w:val="52"/>
         </w:rPr>
       </w:pPr>
-      <w:bookmarkStart w:id="16" w:name="_Toc508622029"/>
-      <w:bookmarkEnd w:id="16"/>
+      <w:bookmarkStart w:id="14" w:name="_Toc508622029"/>
+      <w:bookmarkEnd w:id="14"/>
       <w:r>
         <w:rPr>
           <w:rFonts w:cs="Times New Roman" w:ascii="Times New Roman" w:hAnsi="Times New Roman"/>
@@ -3162,7 +3177,7 @@
           <w:szCs w:val="40"/>
         </w:rPr>
       </w:pPr>
-      <w:bookmarkStart w:id="17" w:name="_Toc508622030"/>
+      <w:bookmarkStart w:id="15" w:name="_Toc508622030"/>
       <w:r>
         <w:rPr>
           <w:rFonts w:cs="Times New Roman" w:ascii="Times New Roman" w:hAnsi="Times New Roman"/>
@@ -3172,7 +3187,7 @@
         </w:rPr>
         <w:t>3.1 PROCEDURA DI LOGIN</w:t>
       </w:r>
-      <w:bookmarkEnd w:id="17"/>
+      <w:bookmarkEnd w:id="15"/>
       <w:r>
         <w:rPr>
           <w:rFonts w:cs="Times New Roman" w:ascii="Times New Roman" w:hAnsi="Times New Roman"/>
@@ -3278,8 +3293,8 @@
           <w:szCs w:val="40"/>
         </w:rPr>
       </w:pPr>
-      <w:bookmarkStart w:id="18" w:name="_Toc508622031"/>
-      <w:bookmarkEnd w:id="18"/>
+      <w:bookmarkStart w:id="16" w:name="_Toc508622031"/>
+      <w:bookmarkEnd w:id="16"/>
       <w:r>
         <w:rPr>
           <w:rFonts w:cs="Times New Roman" w:ascii="Times New Roman" w:hAnsi="Times New Roman"/>
@@ -3422,8 +3437,8 @@
           <w:szCs w:val="52"/>
         </w:rPr>
       </w:pPr>
-      <w:bookmarkStart w:id="19" w:name="_Toc508622032"/>
-      <w:bookmarkEnd w:id="19"/>
+      <w:bookmarkStart w:id="17" w:name="_Toc508622032"/>
+      <w:bookmarkEnd w:id="17"/>
       <w:r>
         <w:rPr>
           <w:rFonts w:cs="Times New Roman" w:ascii="Times New Roman" w:hAnsi="Times New Roman"/>
@@ -3466,8 +3481,8 @@
           <w:szCs w:val="40"/>
         </w:rPr>
       </w:pPr>
-      <w:bookmarkStart w:id="20" w:name="_Toc508622033"/>
-      <w:bookmarkEnd w:id="20"/>
+      <w:bookmarkStart w:id="18" w:name="_Toc508622033"/>
+      <w:bookmarkEnd w:id="18"/>
       <w:r>
         <w:rPr>
           <w:rFonts w:cs="Times New Roman" w:ascii="Times New Roman" w:hAnsi="Times New Roman"/>
@@ -3633,8 +3648,8 @@
           <w:szCs w:val="40"/>
         </w:rPr>
       </w:pPr>
-      <w:bookmarkStart w:id="21" w:name="_Toc508622034"/>
-      <w:bookmarkEnd w:id="21"/>
+      <w:bookmarkStart w:id="19" w:name="_Toc508622034"/>
+      <w:bookmarkEnd w:id="19"/>
       <w:r>
         <w:rPr>
           <w:rFonts w:cs="Times New Roman" w:ascii="Times New Roman" w:hAnsi="Times New Roman"/>
@@ -3732,8 +3747,8 @@
           <w:szCs w:val="36"/>
         </w:rPr>
       </w:pPr>
-      <w:bookmarkStart w:id="22" w:name="_Toc508622035"/>
-      <w:bookmarkEnd w:id="22"/>
+      <w:bookmarkStart w:id="20" w:name="_Toc508622035"/>
+      <w:bookmarkEnd w:id="20"/>
       <w:r>
         <w:rPr>
           <w:rFonts w:cs="Times New Roman" w:ascii="Times New Roman" w:hAnsi="Times New Roman"/>
@@ -3905,8 +3920,8 @@
           <w:szCs w:val="52"/>
         </w:rPr>
       </w:pPr>
-      <w:bookmarkStart w:id="23" w:name="_Toc508622036"/>
-      <w:bookmarkEnd w:id="23"/>
+      <w:bookmarkStart w:id="21" w:name="_Toc508622036"/>
+      <w:bookmarkEnd w:id="21"/>
       <w:r>
         <w:rPr>
           <w:rFonts w:cs="Times New Roman" w:ascii="Times New Roman" w:hAnsi="Times New Roman"/>
@@ -3949,8 +3964,8 @@
           <w:szCs w:val="40"/>
         </w:rPr>
       </w:pPr>
-      <w:bookmarkStart w:id="24" w:name="_Toc508622037"/>
-      <w:bookmarkEnd w:id="24"/>
+      <w:bookmarkStart w:id="22" w:name="_Toc508622037"/>
+      <w:bookmarkEnd w:id="22"/>
       <w:r>
         <w:rPr>
           <w:rFonts w:cs="Times New Roman" w:ascii="Times New Roman" w:hAnsi="Times New Roman"/>
@@ -4047,7 +4062,7 @@
       <w:r>
         <w:rPr/>
         <w:drawing>
-          <wp:inline distT="0" distB="1270" distL="0" distR="0">
+          <wp:inline distT="0" distB="0" distL="0" distR="0">
             <wp:extent cx="1681480" cy="3409315"/>
             <wp:effectExtent l="0" t="0" r="0" b="0"/>
             <wp:docPr id="9" name="Immagine 9" descr=""/>
@@ -4145,7 +4160,7 @@
       <w:r>
         <w:rPr/>
         <w:drawing>
-          <wp:inline distT="0" distB="0" distL="0" distR="4445">
+          <wp:inline distT="0" distB="0" distL="0" distR="0">
             <wp:extent cx="1634490" cy="1932940"/>
             <wp:effectExtent l="0" t="0" r="0" b="0"/>
             <wp:docPr id="10" name="Immagine 10" descr=""/>
@@ -4207,8 +4222,8 @@
           <w:szCs w:val="40"/>
         </w:rPr>
       </w:pPr>
-      <w:bookmarkStart w:id="25" w:name="_Toc508622038"/>
-      <w:bookmarkEnd w:id="25"/>
+      <w:bookmarkStart w:id="23" w:name="_Toc508622038"/>
+      <w:bookmarkEnd w:id="23"/>
       <w:r>
         <w:rPr>
           <w:rFonts w:cs="Times New Roman" w:ascii="Times New Roman" w:hAnsi="Times New Roman"/>
@@ -4363,8 +4378,8 @@
           <w:szCs w:val="52"/>
         </w:rPr>
       </w:pPr>
-      <w:bookmarkStart w:id="26" w:name="_Toc508622039"/>
-      <w:bookmarkEnd w:id="26"/>
+      <w:bookmarkStart w:id="24" w:name="_Toc508622039"/>
+      <w:bookmarkEnd w:id="24"/>
       <w:r>
         <w:rPr>
           <w:rFonts w:cs="Times New Roman" w:ascii="Times New Roman" w:hAnsi="Times New Roman"/>
@@ -4407,8 +4422,8 @@
           <w:szCs w:val="40"/>
         </w:rPr>
       </w:pPr>
-      <w:bookmarkStart w:id="27" w:name="_Toc508622040"/>
-      <w:bookmarkEnd w:id="27"/>
+      <w:bookmarkStart w:id="25" w:name="_Toc508622040"/>
+      <w:bookmarkEnd w:id="25"/>
       <w:r>
         <w:rPr>
           <w:rFonts w:cs="Times New Roman" w:ascii="Times New Roman" w:hAnsi="Times New Roman"/>
@@ -4446,7 +4461,7 @@
       <w:r>
         <w:rPr/>
         <w:drawing>
-          <wp:inline distT="0" distB="4445" distL="0" distR="6350">
+          <wp:inline distT="0" distB="0" distL="0" distR="0">
             <wp:extent cx="5175885" cy="2644140"/>
             <wp:effectExtent l="0" t="0" r="0" b="0"/>
             <wp:docPr id="12" name="Immagine 12" descr=""/>
@@ -4559,8 +4574,8 @@
           <w:szCs w:val="52"/>
         </w:rPr>
       </w:pPr>
-      <w:bookmarkStart w:id="28" w:name="_Toc508622041"/>
-      <w:bookmarkEnd w:id="28"/>
+      <w:bookmarkStart w:id="26" w:name="_Toc508622041"/>
+      <w:bookmarkEnd w:id="26"/>
       <w:r>
         <w:rPr>
           <w:rFonts w:cs="Times New Roman" w:ascii="Times New Roman" w:hAnsi="Times New Roman"/>
@@ -4721,10 +4736,10 @@
           <w:szCs w:val="52"/>
         </w:rPr>
       </w:pPr>
-      <w:bookmarkStart w:id="29" w:name="__DdeLink__640_1362547251"/>
-      <w:bookmarkStart w:id="30" w:name="_Toc508622042"/>
-      <w:bookmarkEnd w:id="29"/>
-      <w:bookmarkEnd w:id="30"/>
+      <w:bookmarkStart w:id="27" w:name="_Toc508622042"/>
+      <w:bookmarkStart w:id="28" w:name="__DdeLink__640_1362547251"/>
+      <w:bookmarkEnd w:id="27"/>
+      <w:bookmarkEnd w:id="28"/>
       <w:r>
         <w:rPr>
           <w:rFonts w:cs="Times New Roman" w:ascii="Times New Roman" w:hAnsi="Times New Roman"/>
@@ -5051,6 +5066,15 @@
       </w:pPr>
       <w:r>
         <w:rPr/>
+      </w:r>
+    </w:p>
+    <w:p>
+      <w:pPr>
+        <w:pStyle w:val="Normal"/>
+        <w:rPr/>
+      </w:pPr>
+      <w:r>
+        <w:rPr/>
         <w:drawing>
           <wp:anchor behindDoc="0" distT="0" distB="0" distL="0" distR="0" simplePos="0" locked="0" layoutInCell="1" allowOverlap="1" relativeHeight="17">
             <wp:simplePos x="0" y="0"/>
@@ -5060,7 +5084,7 @@
             <wp:positionV relativeFrom="paragraph">
               <wp:posOffset>635</wp:posOffset>
             </wp:positionV>
-            <wp:extent cx="6120130" cy="4885055"/>
+            <wp:extent cx="5039995" cy="4615180"/>
             <wp:effectExtent l="0" t="0" r="0" b="0"/>
             <wp:wrapSquare wrapText="largest"/>
             <wp:docPr id="16" name="Image1" descr=""/>
@@ -5085,7 +5109,7 @@
                   <pic:spPr bwMode="auto">
                     <a:xfrm>
                       <a:off x="0" y="0"/>
-                      <a:ext cx="6120130" cy="4885055"/>
+                      <a:ext cx="5039995" cy="4615180"/>
                     </a:xfrm>
                     <a:prstGeom prst="rect">
                       <a:avLst/>
@@ -5096,15 +5120,6 @@
             </a:graphic>
           </wp:anchor>
         </w:drawing>
-      </w:r>
-    </w:p>
-    <w:p>
-      <w:pPr>
-        <w:pStyle w:val="Normal"/>
-        <w:rPr/>
-      </w:pPr>
-      <w:r>
-        <w:rPr/>
       </w:r>
     </w:p>
     <w:p>
@@ -5634,6 +5649,8 @@
       </w:pPr>
       <w:rPr>
         <w:rFonts w:ascii="Symbol" w:hAnsi="Symbol" w:cs="Symbol" w:hint="default"/>
+        <w:sz w:val="24"/>
+        <w:rFonts w:cs="Symbol"/>
       </w:rPr>
     </w:lvl>
     <w:lvl w:ilvl="1">
@@ -5659,6 +5676,7 @@
       </w:pPr>
       <w:rPr>
         <w:rFonts w:ascii="Wingdings" w:hAnsi="Wingdings" w:cs="Wingdings" w:hint="default"/>
+        <w:rFonts w:cs="Wingdings"/>
       </w:rPr>
     </w:lvl>
     <w:lvl w:ilvl="3">
@@ -5671,6 +5689,7 @@
       </w:pPr>
       <w:rPr>
         <w:rFonts w:ascii="Symbol" w:hAnsi="Symbol" w:cs="Symbol" w:hint="default"/>
+        <w:rFonts w:cs="Symbol"/>
       </w:rPr>
     </w:lvl>
     <w:lvl w:ilvl="4">
@@ -5696,6 +5715,7 @@
       </w:pPr>
       <w:rPr>
         <w:rFonts w:ascii="Wingdings" w:hAnsi="Wingdings" w:cs="Wingdings" w:hint="default"/>
+        <w:rFonts w:cs="Wingdings"/>
       </w:rPr>
     </w:lvl>
     <w:lvl w:ilvl="6">
@@ -5708,6 +5728,7 @@
       </w:pPr>
       <w:rPr>
         <w:rFonts w:ascii="Symbol" w:hAnsi="Symbol" w:cs="Symbol" w:hint="default"/>
+        <w:rFonts w:cs="Symbol"/>
       </w:rPr>
     </w:lvl>
     <w:lvl w:ilvl="7">
@@ -5733,6 +5754,7 @@
       </w:pPr>
       <w:rPr>
         <w:rFonts w:ascii="Wingdings" w:hAnsi="Wingdings" w:cs="Wingdings" w:hint="default"/>
+        <w:rFonts w:cs="Wingdings"/>
       </w:rPr>
     </w:lvl>
   </w:abstractNum>
@@ -6310,7 +6332,6 @@
     <w:rPrDefault>
       <w:rPr>
         <w:rFonts w:ascii="Calibri" w:hAnsi="Calibri" w:eastAsia="Calibri" w:cs="" w:asciiTheme="minorHAnsi" w:cstheme="minorBidi" w:eastAsiaTheme="minorHAnsi" w:hAnsiTheme="minorHAnsi"/>
-        <w:sz w:val="22"/>
         <w:szCs w:val="22"/>
         <w:lang w:val="it-IT" w:eastAsia="en-US" w:bidi="ar-SA"/>
       </w:rPr>
@@ -6707,7 +6728,7 @@
     </w:pPr>
     <w:rPr>
       <w:rFonts w:ascii="Calibri" w:hAnsi="Calibri" w:eastAsia="Calibri" w:cs="" w:asciiTheme="minorHAnsi" w:cstheme="minorBidi" w:eastAsiaTheme="minorHAnsi" w:hAnsiTheme="minorHAnsi"/>
-      <w:color w:val="auto"/>
+      <w:color w:val="00000A"/>
       <w:kern w:val="0"/>
       <w:sz w:val="22"/>
       <w:szCs w:val="22"/>
@@ -7562,6 +7583,454 @@
   </w:style>
   <w:style w:type="character" w:styleId="ListLabel99">
     <w:name w:val="ListLabel 99"/>
+    <w:qFormat/>
+    <w:rPr>
+      <w:rFonts w:cs="Wingdings"/>
+    </w:rPr>
+  </w:style>
+  <w:style w:type="character" w:styleId="ListLabel100">
+    <w:name w:val="ListLabel 100"/>
+    <w:qFormat/>
+    <w:rPr>
+      <w:rFonts w:ascii="Times New Roman" w:hAnsi="Times New Roman" w:cs="Symbol"/>
+      <w:sz w:val="24"/>
+    </w:rPr>
+  </w:style>
+  <w:style w:type="character" w:styleId="ListLabel101">
+    <w:name w:val="ListLabel 101"/>
+    <w:qFormat/>
+    <w:rPr>
+      <w:rFonts w:cs="Courier New"/>
+    </w:rPr>
+  </w:style>
+  <w:style w:type="character" w:styleId="ListLabel102">
+    <w:name w:val="ListLabel 102"/>
+    <w:qFormat/>
+    <w:rPr>
+      <w:rFonts w:cs="Wingdings"/>
+    </w:rPr>
+  </w:style>
+  <w:style w:type="character" w:styleId="ListLabel103">
+    <w:name w:val="ListLabel 103"/>
+    <w:qFormat/>
+    <w:rPr>
+      <w:rFonts w:cs="Symbol"/>
+    </w:rPr>
+  </w:style>
+  <w:style w:type="character" w:styleId="ListLabel104">
+    <w:name w:val="ListLabel 104"/>
+    <w:qFormat/>
+    <w:rPr>
+      <w:rFonts w:cs="Courier New"/>
+    </w:rPr>
+  </w:style>
+  <w:style w:type="character" w:styleId="ListLabel105">
+    <w:name w:val="ListLabel 105"/>
+    <w:qFormat/>
+    <w:rPr>
+      <w:rFonts w:cs="Wingdings"/>
+    </w:rPr>
+  </w:style>
+  <w:style w:type="character" w:styleId="ListLabel106">
+    <w:name w:val="ListLabel 106"/>
+    <w:qFormat/>
+    <w:rPr>
+      <w:rFonts w:cs="Symbol"/>
+    </w:rPr>
+  </w:style>
+  <w:style w:type="character" w:styleId="ListLabel107">
+    <w:name w:val="ListLabel 107"/>
+    <w:qFormat/>
+    <w:rPr>
+      <w:rFonts w:cs="Courier New"/>
+    </w:rPr>
+  </w:style>
+  <w:style w:type="character" w:styleId="ListLabel108">
+    <w:name w:val="ListLabel 108"/>
+    <w:qFormat/>
+    <w:rPr>
+      <w:rFonts w:cs="Wingdings"/>
+    </w:rPr>
+  </w:style>
+  <w:style w:type="character" w:styleId="ListLabel109">
+    <w:name w:val="ListLabel 109"/>
+    <w:qFormat/>
+    <w:rPr>
+      <w:rFonts w:ascii="Times New Roman" w:hAnsi="Times New Roman" w:cs="Symbol"/>
+      <w:sz w:val="24"/>
+    </w:rPr>
+  </w:style>
+  <w:style w:type="character" w:styleId="ListLabel110">
+    <w:name w:val="ListLabel 110"/>
+    <w:qFormat/>
+    <w:rPr>
+      <w:rFonts w:cs="Courier New"/>
+    </w:rPr>
+  </w:style>
+  <w:style w:type="character" w:styleId="ListLabel111">
+    <w:name w:val="ListLabel 111"/>
+    <w:qFormat/>
+    <w:rPr>
+      <w:rFonts w:cs="Wingdings"/>
+    </w:rPr>
+  </w:style>
+  <w:style w:type="character" w:styleId="ListLabel112">
+    <w:name w:val="ListLabel 112"/>
+    <w:qFormat/>
+    <w:rPr>
+      <w:rFonts w:cs="Symbol"/>
+    </w:rPr>
+  </w:style>
+  <w:style w:type="character" w:styleId="ListLabel113">
+    <w:name w:val="ListLabel 113"/>
+    <w:qFormat/>
+    <w:rPr>
+      <w:rFonts w:cs="Courier New"/>
+    </w:rPr>
+  </w:style>
+  <w:style w:type="character" w:styleId="ListLabel114">
+    <w:name w:val="ListLabel 114"/>
+    <w:qFormat/>
+    <w:rPr>
+      <w:rFonts w:cs="Wingdings"/>
+    </w:rPr>
+  </w:style>
+  <w:style w:type="character" w:styleId="ListLabel115">
+    <w:name w:val="ListLabel 115"/>
+    <w:qFormat/>
+    <w:rPr>
+      <w:rFonts w:cs="Symbol"/>
+    </w:rPr>
+  </w:style>
+  <w:style w:type="character" w:styleId="ListLabel116">
+    <w:name w:val="ListLabel 116"/>
+    <w:qFormat/>
+    <w:rPr>
+      <w:rFonts w:cs="Courier New"/>
+    </w:rPr>
+  </w:style>
+  <w:style w:type="character" w:styleId="ListLabel117">
+    <w:name w:val="ListLabel 117"/>
+    <w:qFormat/>
+    <w:rPr>
+      <w:rFonts w:cs="Wingdings"/>
+    </w:rPr>
+  </w:style>
+  <w:style w:type="character" w:styleId="ListLabel118">
+    <w:name w:val="ListLabel 118"/>
+    <w:qFormat/>
+    <w:rPr>
+      <w:rFonts w:ascii="Times New Roman" w:hAnsi="Times New Roman" w:cs="Symbol"/>
+      <w:sz w:val="24"/>
+    </w:rPr>
+  </w:style>
+  <w:style w:type="character" w:styleId="ListLabel119">
+    <w:name w:val="ListLabel 119"/>
+    <w:qFormat/>
+    <w:rPr>
+      <w:rFonts w:cs="Courier New"/>
+    </w:rPr>
+  </w:style>
+  <w:style w:type="character" w:styleId="ListLabel120">
+    <w:name w:val="ListLabel 120"/>
+    <w:qFormat/>
+    <w:rPr>
+      <w:rFonts w:cs="Wingdings"/>
+    </w:rPr>
+  </w:style>
+  <w:style w:type="character" w:styleId="ListLabel121">
+    <w:name w:val="ListLabel 121"/>
+    <w:qFormat/>
+    <w:rPr>
+      <w:rFonts w:cs="Symbol"/>
+    </w:rPr>
+  </w:style>
+  <w:style w:type="character" w:styleId="ListLabel122">
+    <w:name w:val="ListLabel 122"/>
+    <w:qFormat/>
+    <w:rPr>
+      <w:rFonts w:cs="Courier New"/>
+    </w:rPr>
+  </w:style>
+  <w:style w:type="character" w:styleId="ListLabel123">
+    <w:name w:val="ListLabel 123"/>
+    <w:qFormat/>
+    <w:rPr>
+      <w:rFonts w:cs="Wingdings"/>
+    </w:rPr>
+  </w:style>
+  <w:style w:type="character" w:styleId="ListLabel124">
+    <w:name w:val="ListLabel 124"/>
+    <w:qFormat/>
+    <w:rPr>
+      <w:rFonts w:cs="Symbol"/>
+    </w:rPr>
+  </w:style>
+  <w:style w:type="character" w:styleId="ListLabel125">
+    <w:name w:val="ListLabel 125"/>
+    <w:qFormat/>
+    <w:rPr>
+      <w:rFonts w:cs="Courier New"/>
+    </w:rPr>
+  </w:style>
+  <w:style w:type="character" w:styleId="ListLabel126">
+    <w:name w:val="ListLabel 126"/>
+    <w:qFormat/>
+    <w:rPr>
+      <w:rFonts w:cs="Wingdings"/>
+    </w:rPr>
+  </w:style>
+  <w:style w:type="character" w:styleId="ListLabel127">
+    <w:name w:val="ListLabel 127"/>
+    <w:qFormat/>
+    <w:rPr>
+      <w:rFonts w:ascii="Times New Roman" w:hAnsi="Times New Roman" w:cs="Symbol"/>
+      <w:sz w:val="24"/>
+    </w:rPr>
+  </w:style>
+  <w:style w:type="character" w:styleId="ListLabel128">
+    <w:name w:val="ListLabel 128"/>
+    <w:qFormat/>
+    <w:rPr>
+      <w:rFonts w:cs="Courier New"/>
+    </w:rPr>
+  </w:style>
+  <w:style w:type="character" w:styleId="ListLabel129">
+    <w:name w:val="ListLabel 129"/>
+    <w:qFormat/>
+    <w:rPr>
+      <w:rFonts w:cs="Wingdings"/>
+    </w:rPr>
+  </w:style>
+  <w:style w:type="character" w:styleId="ListLabel130">
+    <w:name w:val="ListLabel 130"/>
+    <w:qFormat/>
+    <w:rPr>
+      <w:rFonts w:cs="Symbol"/>
+    </w:rPr>
+  </w:style>
+  <w:style w:type="character" w:styleId="ListLabel131">
+    <w:name w:val="ListLabel 131"/>
+    <w:qFormat/>
+    <w:rPr>
+      <w:rFonts w:cs="Courier New"/>
+    </w:rPr>
+  </w:style>
+  <w:style w:type="character" w:styleId="ListLabel132">
+    <w:name w:val="ListLabel 132"/>
+    <w:qFormat/>
+    <w:rPr>
+      <w:rFonts w:cs="Wingdings"/>
+    </w:rPr>
+  </w:style>
+  <w:style w:type="character" w:styleId="ListLabel133">
+    <w:name w:val="ListLabel 133"/>
+    <w:qFormat/>
+    <w:rPr>
+      <w:rFonts w:cs="Symbol"/>
+    </w:rPr>
+  </w:style>
+  <w:style w:type="character" w:styleId="ListLabel134">
+    <w:name w:val="ListLabel 134"/>
+    <w:qFormat/>
+    <w:rPr>
+      <w:rFonts w:cs="Courier New"/>
+    </w:rPr>
+  </w:style>
+  <w:style w:type="character" w:styleId="ListLabel135">
+    <w:name w:val="ListLabel 135"/>
+    <w:qFormat/>
+    <w:rPr>
+      <w:rFonts w:cs="Wingdings"/>
+    </w:rPr>
+  </w:style>
+  <w:style w:type="character" w:styleId="ListLabel136">
+    <w:name w:val="ListLabel 136"/>
+    <w:qFormat/>
+    <w:rPr>
+      <w:rFonts w:ascii="Times New Roman" w:hAnsi="Times New Roman" w:cs="Symbol"/>
+      <w:sz w:val="24"/>
+    </w:rPr>
+  </w:style>
+  <w:style w:type="character" w:styleId="ListLabel137">
+    <w:name w:val="ListLabel 137"/>
+    <w:qFormat/>
+    <w:rPr>
+      <w:rFonts w:cs="Courier New"/>
+    </w:rPr>
+  </w:style>
+  <w:style w:type="character" w:styleId="ListLabel138">
+    <w:name w:val="ListLabel 138"/>
+    <w:qFormat/>
+    <w:rPr>
+      <w:rFonts w:cs="Wingdings"/>
+    </w:rPr>
+  </w:style>
+  <w:style w:type="character" w:styleId="ListLabel139">
+    <w:name w:val="ListLabel 139"/>
+    <w:qFormat/>
+    <w:rPr>
+      <w:rFonts w:cs="Symbol"/>
+    </w:rPr>
+  </w:style>
+  <w:style w:type="character" w:styleId="ListLabel140">
+    <w:name w:val="ListLabel 140"/>
+    <w:qFormat/>
+    <w:rPr>
+      <w:rFonts w:cs="Courier New"/>
+    </w:rPr>
+  </w:style>
+  <w:style w:type="character" w:styleId="ListLabel141">
+    <w:name w:val="ListLabel 141"/>
+    <w:qFormat/>
+    <w:rPr>
+      <w:rFonts w:cs="Wingdings"/>
+    </w:rPr>
+  </w:style>
+  <w:style w:type="character" w:styleId="ListLabel142">
+    <w:name w:val="ListLabel 142"/>
+    <w:qFormat/>
+    <w:rPr>
+      <w:rFonts w:cs="Symbol"/>
+    </w:rPr>
+  </w:style>
+  <w:style w:type="character" w:styleId="ListLabel143">
+    <w:name w:val="ListLabel 143"/>
+    <w:qFormat/>
+    <w:rPr>
+      <w:rFonts w:cs="Courier New"/>
+    </w:rPr>
+  </w:style>
+  <w:style w:type="character" w:styleId="ListLabel144">
+    <w:name w:val="ListLabel 144"/>
+    <w:qFormat/>
+    <w:rPr>
+      <w:rFonts w:cs="Wingdings"/>
+    </w:rPr>
+  </w:style>
+  <w:style w:type="character" w:styleId="ListLabel145">
+    <w:name w:val="ListLabel 145"/>
+    <w:qFormat/>
+    <w:rPr>
+      <w:rFonts w:ascii="Times New Roman" w:hAnsi="Times New Roman" w:cs="Symbol"/>
+      <w:sz w:val="24"/>
+    </w:rPr>
+  </w:style>
+  <w:style w:type="character" w:styleId="ListLabel146">
+    <w:name w:val="ListLabel 146"/>
+    <w:qFormat/>
+    <w:rPr>
+      <w:rFonts w:cs="Courier New"/>
+    </w:rPr>
+  </w:style>
+  <w:style w:type="character" w:styleId="ListLabel147">
+    <w:name w:val="ListLabel 147"/>
+    <w:qFormat/>
+    <w:rPr>
+      <w:rFonts w:cs="Wingdings"/>
+    </w:rPr>
+  </w:style>
+  <w:style w:type="character" w:styleId="ListLabel148">
+    <w:name w:val="ListLabel 148"/>
+    <w:qFormat/>
+    <w:rPr>
+      <w:rFonts w:cs="Symbol"/>
+    </w:rPr>
+  </w:style>
+  <w:style w:type="character" w:styleId="ListLabel149">
+    <w:name w:val="ListLabel 149"/>
+    <w:qFormat/>
+    <w:rPr>
+      <w:rFonts w:cs="Courier New"/>
+    </w:rPr>
+  </w:style>
+  <w:style w:type="character" w:styleId="ListLabel150">
+    <w:name w:val="ListLabel 150"/>
+    <w:qFormat/>
+    <w:rPr>
+      <w:rFonts w:cs="Wingdings"/>
+    </w:rPr>
+  </w:style>
+  <w:style w:type="character" w:styleId="ListLabel151">
+    <w:name w:val="ListLabel 151"/>
+    <w:qFormat/>
+    <w:rPr>
+      <w:rFonts w:cs="Symbol"/>
+    </w:rPr>
+  </w:style>
+  <w:style w:type="character" w:styleId="ListLabel152">
+    <w:name w:val="ListLabel 152"/>
+    <w:qFormat/>
+    <w:rPr>
+      <w:rFonts w:cs="Courier New"/>
+    </w:rPr>
+  </w:style>
+  <w:style w:type="character" w:styleId="ListLabel153">
+    <w:name w:val="ListLabel 153"/>
+    <w:qFormat/>
+    <w:rPr>
+      <w:rFonts w:cs="Wingdings"/>
+    </w:rPr>
+  </w:style>
+  <w:style w:type="character" w:styleId="ListLabel154">
+    <w:name w:val="ListLabel 154"/>
+    <w:qFormat/>
+    <w:rPr>
+      <w:rFonts w:ascii="Times New Roman" w:hAnsi="Times New Roman" w:cs="Symbol"/>
+      <w:sz w:val="24"/>
+    </w:rPr>
+  </w:style>
+  <w:style w:type="character" w:styleId="ListLabel155">
+    <w:name w:val="ListLabel 155"/>
+    <w:qFormat/>
+    <w:rPr>
+      <w:rFonts w:cs="Courier New"/>
+    </w:rPr>
+  </w:style>
+  <w:style w:type="character" w:styleId="ListLabel156">
+    <w:name w:val="ListLabel 156"/>
+    <w:qFormat/>
+    <w:rPr>
+      <w:rFonts w:cs="Wingdings"/>
+    </w:rPr>
+  </w:style>
+  <w:style w:type="character" w:styleId="ListLabel157">
+    <w:name w:val="ListLabel 157"/>
+    <w:qFormat/>
+    <w:rPr>
+      <w:rFonts w:cs="Symbol"/>
+    </w:rPr>
+  </w:style>
+  <w:style w:type="character" w:styleId="ListLabel158">
+    <w:name w:val="ListLabel 158"/>
+    <w:qFormat/>
+    <w:rPr>
+      <w:rFonts w:cs="Courier New"/>
+    </w:rPr>
+  </w:style>
+  <w:style w:type="character" w:styleId="ListLabel159">
+    <w:name w:val="ListLabel 159"/>
+    <w:qFormat/>
+    <w:rPr>
+      <w:rFonts w:cs="Wingdings"/>
+    </w:rPr>
+  </w:style>
+  <w:style w:type="character" w:styleId="ListLabel160">
+    <w:name w:val="ListLabel 160"/>
+    <w:qFormat/>
+    <w:rPr>
+      <w:rFonts w:cs="Symbol"/>
+    </w:rPr>
+  </w:style>
+  <w:style w:type="character" w:styleId="ListLabel161">
+    <w:name w:val="ListLabel 161"/>
+    <w:qFormat/>
+    <w:rPr>
+      <w:rFonts w:cs="Courier New"/>
+    </w:rPr>
+  </w:style>
+  <w:style w:type="character" w:styleId="ListLabel162">
+    <w:name w:val="ListLabel 162"/>
     <w:qFormat/>
     <w:rPr>
       <w:rFonts w:cs="Wingdings"/>

</xml_diff>